<commit_message>
finished report generator (docx)
</commit_message>
<xml_diff>
--- a/ppr_project/reports/report_template/template.docx
+++ b/ppr_project/reports/report_template/template.docx
@@ -1,6 +1,6 @@
 
 <file path=word/document.xml><?xml version="1.0" encoding="utf-8"?>
-<w:document xmlns:wpc="http://schemas.microsoft.com/office/word/2010/wordprocessingCanvas" xmlns:mc="http://schemas.openxmlformats.org/markup-compatibility/2006" xmlns:o="urn:schemas-microsoft-com:office:office" xmlns:r="http://schemas.openxmlformats.org/officeDocument/2006/relationships" xmlns:m="http://schemas.openxmlformats.org/officeDocument/2006/math" xmlns:v="urn:schemas-microsoft-com:vml" xmlns:wp14="http://schemas.microsoft.com/office/word/2010/wordprocessingDrawing" xmlns:wp="http://schemas.openxmlformats.org/drawingml/2006/wordprocessingDrawing" xmlns:w10="urn:schemas-microsoft-com:office:word" xmlns:w="http://schemas.openxmlformats.org/wordprocessingml/2006/main" xmlns:w14="http://schemas.microsoft.com/office/word/2010/wordml" xmlns:w15="http://schemas.microsoft.com/office/word/2012/wordml" xmlns:wpg="http://schemas.microsoft.com/office/word/2010/wordprocessingGroup" xmlns:wpi="http://schemas.microsoft.com/office/word/2010/wordprocessingInk" xmlns:wne="http://schemas.microsoft.com/office/word/2006/wordml" xmlns:wps="http://schemas.microsoft.com/office/word/2010/wordprocessingShape" mc:Ignorable="w14 w15 wp14">
+<w:document xmlns:wpc="http://schemas.microsoft.com/office/word/2010/wordprocessingCanvas" xmlns:cx="http://schemas.microsoft.com/office/drawing/2014/chartex" xmlns:cx1="http://schemas.microsoft.com/office/drawing/2015/9/8/chartex" xmlns:cx2="http://schemas.microsoft.com/office/drawing/2015/10/21/chartex" xmlns:cx3="http://schemas.microsoft.com/office/drawing/2016/5/9/chartex" xmlns:cx4="http://schemas.microsoft.com/office/drawing/2016/5/10/chartex" xmlns:cx5="http://schemas.microsoft.com/office/drawing/2016/5/11/chartex" xmlns:cx6="http://schemas.microsoft.com/office/drawing/2016/5/12/chartex" xmlns:cx7="http://schemas.microsoft.com/office/drawing/2016/5/13/chartex" xmlns:cx8="http://schemas.microsoft.com/office/drawing/2016/5/14/chartex" xmlns:mc="http://schemas.openxmlformats.org/markup-compatibility/2006" xmlns:aink="http://schemas.microsoft.com/office/drawing/2016/ink" xmlns:am3d="http://schemas.microsoft.com/office/drawing/2017/model3d" xmlns:o="urn:schemas-microsoft-com:office:office" xmlns:r="http://schemas.openxmlformats.org/officeDocument/2006/relationships" xmlns:m="http://schemas.openxmlformats.org/officeDocument/2006/math" xmlns:v="urn:schemas-microsoft-com:vml" xmlns:wp14="http://schemas.microsoft.com/office/word/2010/wordprocessingDrawing" xmlns:wp="http://schemas.openxmlformats.org/drawingml/2006/wordprocessingDrawing" xmlns:w10="urn:schemas-microsoft-com:office:word" xmlns:w="http://schemas.openxmlformats.org/wordprocessingml/2006/main" xmlns:w14="http://schemas.microsoft.com/office/word/2010/wordml" xmlns:w15="http://schemas.microsoft.com/office/word/2012/wordml" xmlns:w16cex="http://schemas.microsoft.com/office/word/2018/wordml/cex" xmlns:w16cid="http://schemas.microsoft.com/office/word/2016/wordml/cid" xmlns:w16="http://schemas.microsoft.com/office/word/2018/wordml" xmlns:w16sdtdh="http://schemas.microsoft.com/office/word/2020/wordml/sdtdatahash" xmlns:w16se="http://schemas.microsoft.com/office/word/2015/wordml/symex" xmlns:wpg="http://schemas.microsoft.com/office/word/2010/wordprocessingGroup" xmlns:wpi="http://schemas.microsoft.com/office/word/2010/wordprocessingInk" xmlns:wne="http://schemas.microsoft.com/office/word/2006/wordml" xmlns:wps="http://schemas.microsoft.com/office/word/2010/wordprocessingShape" mc:Ignorable="w14 w15 w16se w16cid w16 w16cex w16sdtdh wp14">
   <w:body>
     <w:tbl>
       <w:tblPr>
@@ -28,8 +28,8 @@
         <w:gridCol w:w="634"/>
         <w:gridCol w:w="358"/>
         <w:gridCol w:w="2040"/>
-        <w:gridCol w:w="86"/>
-        <w:gridCol w:w="203"/>
+        <w:gridCol w:w="228"/>
+        <w:gridCol w:w="61"/>
         <w:gridCol w:w="789"/>
         <w:gridCol w:w="851"/>
         <w:gridCol w:w="1417"/>
@@ -267,7 +267,61 @@
                 <w:szCs w:val="26"/>
                 <w:lang w:val="en-US"/>
               </w:rPr>
-              <w:t>{d}</w:t>
+              <w:t>{</w:t>
+            </w:r>
+            <w:r>
+              <w:rPr>
+                <w:color w:val="FF0000"/>
+                <w:sz w:val="26"/>
+                <w:szCs w:val="26"/>
+                <w:lang w:val="en-US"/>
+              </w:rPr>
+              <w:t>{</w:t>
+            </w:r>
+            <w:r>
+              <w:rPr>
+                <w:color w:val="FF0000"/>
+                <w:sz w:val="26"/>
+                <w:szCs w:val="26"/>
+                <w:lang w:val="en-US"/>
+              </w:rPr>
+              <w:t xml:space="preserve"> </w:t>
+            </w:r>
+            <w:r>
+              <w:rPr>
+                <w:color w:val="FF0000"/>
+                <w:sz w:val="26"/>
+                <w:szCs w:val="26"/>
+                <w:lang w:val="en-US"/>
+              </w:rPr>
+              <w:t>d</w:t>
+            </w:r>
+            <w:r>
+              <w:rPr>
+                <w:color w:val="FF0000"/>
+                <w:sz w:val="26"/>
+                <w:szCs w:val="26"/>
+                <w:lang w:val="en-US"/>
+              </w:rPr>
+              <w:t xml:space="preserve"> </w:t>
+            </w:r>
+            <w:r>
+              <w:rPr>
+                <w:color w:val="FF0000"/>
+                <w:sz w:val="26"/>
+                <w:szCs w:val="26"/>
+                <w:lang w:val="en-US"/>
+              </w:rPr>
+              <w:t>}</w:t>
+            </w:r>
+            <w:r>
+              <w:rPr>
+                <w:color w:val="FF0000"/>
+                <w:sz w:val="26"/>
+                <w:szCs w:val="26"/>
+                <w:lang w:val="en-US"/>
+              </w:rPr>
+              <w:t>}</w:t>
             </w:r>
           </w:p>
         </w:tc>
@@ -1083,7 +1137,7 @@
         </w:tc>
         <w:tc>
           <w:tcPr>
-            <w:tcW w:w="6379" w:type="dxa"/>
+            <w:tcW w:w="6521" w:type="dxa"/>
             <w:gridSpan w:val="10"/>
             <w:tcBorders>
               <w:top w:val="single" w:sz="4" w:space="0" w:color="auto"/>
@@ -1117,7 +1171,7 @@
         </w:tc>
         <w:tc>
           <w:tcPr>
-            <w:tcW w:w="992" w:type="dxa"/>
+            <w:tcW w:w="850" w:type="dxa"/>
             <w:gridSpan w:val="2"/>
             <w:tcBorders>
               <w:top w:val="single" w:sz="4" w:space="0" w:color="auto"/>
@@ -1211,7 +1265,25 @@
                 <w:sz w:val="26"/>
                 <w:szCs w:val="26"/>
               </w:rPr>
-              <w:t>п. перечня регл. работ</w:t>
+              <w:t xml:space="preserve">п. перечня </w:t>
+            </w:r>
+            <w:proofErr w:type="spellStart"/>
+            <w:r>
+              <w:rPr>
+                <w:i/>
+                <w:sz w:val="26"/>
+                <w:szCs w:val="26"/>
+              </w:rPr>
+              <w:t>регл</w:t>
+            </w:r>
+            <w:proofErr w:type="spellEnd"/>
+            <w:r>
+              <w:rPr>
+                <w:i/>
+                <w:sz w:val="26"/>
+                <w:szCs w:val="26"/>
+              </w:rPr>
+              <w:t>. работ</w:t>
             </w:r>
           </w:p>
         </w:tc>
@@ -1219,7 +1291,8 @@
       <w:tr>
         <w:tc>
           <w:tcPr>
-            <w:tcW w:w="675" w:type="dxa"/>
+            <w:tcW w:w="10314" w:type="dxa"/>
+            <w:gridSpan w:val="15"/>
             <w:tcBorders>
               <w:top w:val="single" w:sz="4" w:space="0" w:color="auto"/>
               <w:left w:val="single" w:sz="4" w:space="0" w:color="auto"/>
@@ -1233,25 +1306,153 @@
               <w:tabs>
                 <w:tab w:val="left" w:pos="2552"/>
               </w:tabs>
-              <w:jc w:val="center"/>
-              <w:rPr>
-                <w:i/>
-                <w:sz w:val="26"/>
-                <w:szCs w:val="26"/>
-              </w:rPr>
-            </w:pPr>
-          </w:p>
-        </w:tc>
-        <w:tc>
-          <w:tcPr>
-            <w:tcW w:w="6379" w:type="dxa"/>
-            <w:gridSpan w:val="10"/>
+              <w:rPr>
+                <w:color w:val="FF0000"/>
+                <w:sz w:val="26"/>
+                <w:szCs w:val="26"/>
+                <w:lang w:val="en-US"/>
+              </w:rPr>
+            </w:pPr>
+            <w:r>
+              <w:rPr>
+                <w:color w:val="FF0000"/>
+                <w:sz w:val="26"/>
+                <w:szCs w:val="26"/>
+                <w:lang w:val="en-US"/>
+              </w:rPr>
+              <w:t xml:space="preserve">{%tr for </w:t>
+            </w:r>
+            <w:proofErr w:type="spellStart"/>
+            <w:r>
+              <w:rPr>
+                <w:color w:val="FF0000"/>
+                <w:sz w:val="26"/>
+                <w:szCs w:val="26"/>
+                <w:lang w:val="en-US"/>
+              </w:rPr>
+              <w:t>i</w:t>
+            </w:r>
+            <w:proofErr w:type="spellEnd"/>
+            <w:r>
+              <w:rPr>
+                <w:color w:val="FF0000"/>
+                <w:sz w:val="26"/>
+                <w:szCs w:val="26"/>
+                <w:lang w:val="en-US"/>
+              </w:rPr>
+              <w:t xml:space="preserve"> in </w:t>
+            </w:r>
+            <w:proofErr w:type="spellStart"/>
+            <w:r>
+              <w:rPr>
+                <w:color w:val="FF0000"/>
+                <w:sz w:val="26"/>
+                <w:szCs w:val="26"/>
+                <w:lang w:val="en-US"/>
+              </w:rPr>
+              <w:t>row_contents</w:t>
+            </w:r>
+            <w:proofErr w:type="spellEnd"/>
+            <w:r>
+              <w:rPr>
+                <w:color w:val="FF0000"/>
+                <w:sz w:val="26"/>
+                <w:szCs w:val="26"/>
+                <w:lang w:val="en-US"/>
+              </w:rPr>
+              <w:t xml:space="preserve"> %}</w:t>
+            </w:r>
+          </w:p>
+        </w:tc>
+      </w:tr>
+      <w:tr>
+        <w:tc>
+          <w:tcPr>
+            <w:tcW w:w="675" w:type="dxa"/>
             <w:tcBorders>
               <w:top w:val="single" w:sz="4" w:space="0" w:color="auto"/>
               <w:left w:val="single" w:sz="4" w:space="0" w:color="auto"/>
               <w:bottom w:val="single" w:sz="4" w:space="0" w:color="auto"/>
               <w:right w:val="single" w:sz="4" w:space="0" w:color="auto"/>
             </w:tcBorders>
+          </w:tcPr>
+          <w:p>
+            <w:pPr>
+              <w:pStyle w:val="a4"/>
+              <w:numPr>
+                <w:ilvl w:val="0"/>
+                <w:numId w:val="4"/>
+              </w:numPr>
+              <w:rPr>
+                <w:i/>
+                <w:sz w:val="26"/>
+                <w:szCs w:val="26"/>
+                <w:lang w:val="en-US"/>
+              </w:rPr>
+            </w:pPr>
+          </w:p>
+        </w:tc>
+        <w:tc>
+          <w:tcPr>
+            <w:tcW w:w="6521" w:type="dxa"/>
+            <w:gridSpan w:val="10"/>
+            <w:tcBorders>
+              <w:top w:val="single" w:sz="4" w:space="0" w:color="auto"/>
+              <w:left w:val="single" w:sz="4" w:space="0" w:color="auto"/>
+              <w:bottom w:val="single" w:sz="4" w:space="0" w:color="auto"/>
+              <w:right w:val="single" w:sz="4" w:space="0" w:color="auto"/>
+            </w:tcBorders>
+          </w:tcPr>
+          <w:p>
+            <w:pPr>
+              <w:rPr>
+                <w:color w:val="FF0000"/>
+                <w:sz w:val="26"/>
+                <w:szCs w:val="26"/>
+                <w:lang w:val="en-US"/>
+              </w:rPr>
+            </w:pPr>
+            <w:r>
+              <w:rPr>
+                <w:color w:val="FF0000"/>
+                <w:sz w:val="26"/>
+                <w:szCs w:val="26"/>
+                <w:lang w:val="en-US"/>
+              </w:rPr>
+              <w:t xml:space="preserve">{{ </w:t>
+            </w:r>
+            <w:proofErr w:type="spellStart"/>
+            <w:r>
+              <w:rPr>
+                <w:color w:val="FF0000"/>
+                <w:sz w:val="26"/>
+                <w:szCs w:val="26"/>
+                <w:lang w:val="en-US"/>
+              </w:rPr>
+              <w:t>i.desc</w:t>
+            </w:r>
+            <w:proofErr w:type="spellEnd"/>
+            <w:r>
+              <w:rPr>
+                <w:color w:val="FF0000"/>
+                <w:sz w:val="26"/>
+                <w:szCs w:val="26"/>
+                <w:lang w:val="en-US"/>
+              </w:rPr>
+              <w:t xml:space="preserve"> }}</w:t>
+            </w:r>
+          </w:p>
+        </w:tc>
+        <w:tc>
+          <w:tcPr>
+            <w:tcW w:w="850" w:type="dxa"/>
+            <w:gridSpan w:val="2"/>
+            <w:tcBorders>
+              <w:top w:val="single" w:sz="4" w:space="0" w:color="auto"/>
+              <w:left w:val="single" w:sz="4" w:space="0" w:color="auto"/>
+              <w:bottom w:val="single" w:sz="4" w:space="0" w:color="auto"/>
+              <w:right w:val="single" w:sz="4" w:space="0" w:color="auto"/>
+            </w:tcBorders>
             <w:vAlign w:val="center"/>
           </w:tcPr>
           <w:p>
@@ -1261,20 +1462,19 @@
               </w:tabs>
               <w:jc w:val="center"/>
               <w:rPr>
-                <w:color w:val="FF0000"/>
-                <w:sz w:val="26"/>
-                <w:szCs w:val="26"/>
-                <w:lang w:val="en-US"/>
-              </w:rPr>
-            </w:pPr>
-            <w:r>
-              <w:rPr>
-                <w:color w:val="FF0000"/>
-                <w:sz w:val="26"/>
-                <w:szCs w:val="26"/>
-                <w:lang w:val="en-US"/>
-              </w:rPr>
-              <w:t xml:space="preserve">{% </w:t>
+                <w:sz w:val="26"/>
+                <w:szCs w:val="26"/>
+                <w:lang w:val="en-US"/>
+              </w:rPr>
+            </w:pPr>
+            <w:r>
+              <w:rPr>
+                <w:color w:val="FF0000"/>
+                <w:sz w:val="26"/>
+                <w:szCs w:val="26"/>
+                <w:lang w:val="en-US"/>
+              </w:rPr>
+              <w:t xml:space="preserve">{{ </w:t>
             </w:r>
             <w:proofErr w:type="spellStart"/>
             <w:r>
@@ -1284,7 +1484,7 @@
                 <w:szCs w:val="26"/>
                 <w:lang w:val="en-US"/>
               </w:rPr>
-              <w:t>tr</w:t>
+              <w:t>i.q</w:t>
             </w:r>
             <w:proofErr w:type="spellEnd"/>
             <w:r>
@@ -1294,34 +1494,13 @@
                 <w:szCs w:val="26"/>
                 <w:lang w:val="en-US"/>
               </w:rPr>
-              <w:t xml:space="preserve"> for item in </w:t>
-            </w:r>
-            <w:proofErr w:type="spellStart"/>
-            <w:r>
-              <w:rPr>
-                <w:color w:val="FF0000"/>
-                <w:sz w:val="26"/>
-                <w:szCs w:val="26"/>
-                <w:lang w:val="en-US"/>
-              </w:rPr>
-              <w:t>row_contents</w:t>
-            </w:r>
-            <w:proofErr w:type="spellEnd"/>
-            <w:r>
-              <w:rPr>
-                <w:color w:val="FF0000"/>
-                <w:sz w:val="26"/>
-                <w:szCs w:val="26"/>
-                <w:lang w:val="en-US"/>
-              </w:rPr>
-              <w:t xml:space="preserve"> %}</w:t>
-            </w:r>
-          </w:p>
-        </w:tc>
-        <w:tc>
-          <w:tcPr>
-            <w:tcW w:w="992" w:type="dxa"/>
-            <w:gridSpan w:val="2"/>
+              <w:t xml:space="preserve"> }}</w:t>
+            </w:r>
+          </w:p>
+        </w:tc>
+        <w:tc>
+          <w:tcPr>
+            <w:tcW w:w="851" w:type="dxa"/>
             <w:tcBorders>
               <w:top w:val="single" w:sz="4" w:space="0" w:color="auto"/>
               <w:left w:val="single" w:sz="4" w:space="0" w:color="auto"/>
@@ -1332,85 +1511,129 @@
           </w:tcPr>
           <w:p>
             <w:pPr>
+              <w:jc w:val="center"/>
+            </w:pPr>
+            <w:r>
+              <w:rPr>
+                <w:color w:val="FF0000"/>
+                <w:sz w:val="26"/>
+                <w:szCs w:val="26"/>
+                <w:lang w:val="en-US"/>
+              </w:rPr>
+              <w:t>{{</w:t>
+            </w:r>
+            <w:r>
+              <w:rPr>
+                <w:color w:val="FF0000"/>
+                <w:sz w:val="26"/>
+                <w:szCs w:val="26"/>
+                <w:lang w:val="en-US"/>
+              </w:rPr>
+              <w:t xml:space="preserve"> i.t </w:t>
+            </w:r>
+            <w:r>
+              <w:rPr>
+                <w:color w:val="FF0000"/>
+                <w:sz w:val="26"/>
+                <w:szCs w:val="26"/>
+                <w:lang w:val="en-US"/>
+              </w:rPr>
+              <w:t>}}</w:t>
+            </w:r>
+          </w:p>
+        </w:tc>
+        <w:tc>
+          <w:tcPr>
+            <w:tcW w:w="1417" w:type="dxa"/>
+            <w:tcBorders>
+              <w:top w:val="single" w:sz="4" w:space="0" w:color="auto"/>
+              <w:left w:val="single" w:sz="4" w:space="0" w:color="auto"/>
+              <w:bottom w:val="single" w:sz="4" w:space="0" w:color="auto"/>
+              <w:right w:val="single" w:sz="4" w:space="0" w:color="auto"/>
+            </w:tcBorders>
+            <w:vAlign w:val="center"/>
+          </w:tcPr>
+          <w:p>
+            <w:pPr>
               <w:tabs>
                 <w:tab w:val="left" w:pos="2552"/>
               </w:tabs>
               <w:jc w:val="center"/>
               <w:rPr>
-                <w:color w:val="FF0000"/>
-                <w:sz w:val="26"/>
-                <w:szCs w:val="26"/>
-                <w:lang w:val="en-US"/>
-              </w:rPr>
-            </w:pPr>
-            <w:r>
-              <w:rPr>
-                <w:color w:val="FF0000"/>
-                <w:sz w:val="26"/>
-                <w:szCs w:val="26"/>
-                <w:lang w:val="en-US"/>
-              </w:rPr>
-              <w:t>{{  }}</w:t>
-            </w:r>
-          </w:p>
-        </w:tc>
-        <w:tc>
-          <w:tcPr>
-            <w:tcW w:w="851" w:type="dxa"/>
+                <w:sz w:val="26"/>
+                <w:szCs w:val="26"/>
+              </w:rPr>
+            </w:pPr>
+            <w:r>
+              <w:rPr>
+                <w:color w:val="FF0000"/>
+                <w:sz w:val="26"/>
+                <w:szCs w:val="26"/>
+                <w:lang w:val="en-US"/>
+              </w:rPr>
+              <w:t>{</w:t>
+            </w:r>
+            <w:r>
+              <w:rPr>
+                <w:color w:val="FF0000"/>
+                <w:sz w:val="26"/>
+                <w:szCs w:val="26"/>
+                <w:lang w:val="en-US"/>
+              </w:rPr>
+              <w:t xml:space="preserve">{ </w:t>
+            </w:r>
+            <w:proofErr w:type="spellStart"/>
+            <w:r>
+              <w:rPr>
+                <w:color w:val="FF0000"/>
+                <w:sz w:val="26"/>
+                <w:szCs w:val="26"/>
+                <w:lang w:val="en-US"/>
+              </w:rPr>
+              <w:t>i.p</w:t>
+            </w:r>
+            <w:proofErr w:type="spellEnd"/>
+            <w:r>
+              <w:rPr>
+                <w:color w:val="FF0000"/>
+                <w:sz w:val="26"/>
+                <w:szCs w:val="26"/>
+                <w:lang w:val="en-US"/>
+              </w:rPr>
+              <w:t xml:space="preserve"> }</w:t>
+            </w:r>
+            <w:r>
+              <w:rPr>
+                <w:color w:val="FF0000"/>
+                <w:sz w:val="26"/>
+                <w:szCs w:val="26"/>
+                <w:lang w:val="en-US"/>
+              </w:rPr>
+              <w:t>}</w:t>
+            </w:r>
+          </w:p>
+        </w:tc>
+      </w:tr>
+      <w:tr>
+        <w:tc>
+          <w:tcPr>
+            <w:tcW w:w="10314" w:type="dxa"/>
+            <w:gridSpan w:val="15"/>
             <w:tcBorders>
               <w:top w:val="single" w:sz="4" w:space="0" w:color="auto"/>
               <w:left w:val="single" w:sz="4" w:space="0" w:color="auto"/>
               <w:bottom w:val="single" w:sz="4" w:space="0" w:color="auto"/>
               <w:right w:val="single" w:sz="4" w:space="0" w:color="auto"/>
             </w:tcBorders>
-            <w:vAlign w:val="center"/>
           </w:tcPr>
           <w:p>
             <w:pPr>
               <w:tabs>
                 <w:tab w:val="left" w:pos="2552"/>
               </w:tabs>
-              <w:jc w:val="center"/>
-              <w:rPr>
-                <w:color w:val="FF0000"/>
-                <w:sz w:val="26"/>
-                <w:szCs w:val="26"/>
-                <w:lang w:val="en-US"/>
-              </w:rPr>
-            </w:pPr>
-            <w:r>
-              <w:rPr>
-                <w:color w:val="FF0000"/>
-                <w:sz w:val="26"/>
-                <w:szCs w:val="26"/>
-                <w:lang w:val="en-US"/>
-              </w:rPr>
-              <w:t>{{  }}</w:t>
-            </w:r>
-          </w:p>
-        </w:tc>
-        <w:tc>
-          <w:tcPr>
-            <w:tcW w:w="1417" w:type="dxa"/>
-            <w:tcBorders>
-              <w:top w:val="single" w:sz="4" w:space="0" w:color="auto"/>
-              <w:left w:val="single" w:sz="4" w:space="0" w:color="auto"/>
-              <w:bottom w:val="single" w:sz="4" w:space="0" w:color="auto"/>
-              <w:right w:val="single" w:sz="4" w:space="0" w:color="auto"/>
-            </w:tcBorders>
-            <w:vAlign w:val="center"/>
-          </w:tcPr>
-          <w:p>
-            <w:pPr>
-              <w:tabs>
-                <w:tab w:val="left" w:pos="2552"/>
-              </w:tabs>
-              <w:jc w:val="center"/>
-              <w:rPr>
-                <w:color w:val="FF0000"/>
-                <w:sz w:val="26"/>
-                <w:szCs w:val="26"/>
-                <w:lang w:val="en-US"/>
+              <w:rPr>
+                <w:sz w:val="26"/>
+                <w:szCs w:val="26"/>
               </w:rPr>
             </w:pPr>
             <w:r>
@@ -1422,6 +1645,24 @@
               </w:rPr>
               <w:t>{</w:t>
             </w:r>
+            <w:r>
+              <w:rPr>
+                <w:color w:val="FF0000"/>
+                <w:sz w:val="26"/>
+                <w:szCs w:val="26"/>
+                <w:lang w:val="en-US"/>
+              </w:rPr>
+              <w:t>%</w:t>
+            </w:r>
+            <w:r>
+              <w:rPr>
+                <w:color w:val="FF0000"/>
+                <w:sz w:val="26"/>
+                <w:szCs w:val="26"/>
+                <w:lang w:val="en-US"/>
+              </w:rPr>
+              <w:t xml:space="preserve">tr </w:t>
+            </w:r>
             <w:proofErr w:type="spellStart"/>
             <w:r>
               <w:rPr>
@@ -1430,7 +1671,7 @@
                 <w:szCs w:val="26"/>
                 <w:lang w:val="en-US"/>
               </w:rPr>
-              <w:t>reg</w:t>
+              <w:t>endfor</w:t>
             </w:r>
             <w:proofErr w:type="spellEnd"/>
             <w:r>
@@ -1440,168 +1681,26 @@
                 <w:szCs w:val="26"/>
                 <w:lang w:val="en-US"/>
               </w:rPr>
+              <w:t xml:space="preserve"> </w:t>
+            </w:r>
+            <w:r>
+              <w:rPr>
+                <w:color w:val="FF0000"/>
+                <w:sz w:val="26"/>
+                <w:szCs w:val="26"/>
+                <w:lang w:val="en-US"/>
+              </w:rPr>
+              <w:t>%</w:t>
+            </w:r>
+            <w:r>
+              <w:rPr>
+                <w:color w:val="FF0000"/>
+                <w:sz w:val="26"/>
+                <w:szCs w:val="26"/>
+                <w:lang w:val="en-US"/>
+              </w:rPr>
               <w:t>}</w:t>
             </w:r>
-          </w:p>
-        </w:tc>
-      </w:tr>
-      <w:tr>
-        <w:tc>
-          <w:tcPr>
-            <w:tcW w:w="675" w:type="dxa"/>
-            <w:tcBorders>
-              <w:top w:val="single" w:sz="4" w:space="0" w:color="auto"/>
-              <w:left w:val="single" w:sz="4" w:space="0" w:color="auto"/>
-              <w:bottom w:val="single" w:sz="4" w:space="0" w:color="auto"/>
-              <w:right w:val="single" w:sz="4" w:space="0" w:color="auto"/>
-            </w:tcBorders>
-          </w:tcPr>
-          <w:p>
-            <w:pPr>
-              <w:pStyle w:val="a4"/>
-              <w:ind w:left="0"/>
-              <w:rPr>
-                <w:i/>
-                <w:sz w:val="26"/>
-                <w:szCs w:val="26"/>
-              </w:rPr>
-            </w:pPr>
-          </w:p>
-        </w:tc>
-        <w:tc>
-          <w:tcPr>
-            <w:tcW w:w="6379" w:type="dxa"/>
-            <w:gridSpan w:val="10"/>
-            <w:tcBorders>
-              <w:top w:val="single" w:sz="4" w:space="0" w:color="auto"/>
-              <w:left w:val="single" w:sz="4" w:space="0" w:color="auto"/>
-              <w:bottom w:val="single" w:sz="4" w:space="0" w:color="auto"/>
-              <w:right w:val="single" w:sz="4" w:space="0" w:color="auto"/>
-            </w:tcBorders>
-          </w:tcPr>
-          <w:p>
-            <w:pPr>
-              <w:jc w:val="center"/>
-              <w:rPr>
-                <w:sz w:val="26"/>
-                <w:szCs w:val="26"/>
-                <w:lang w:val="en-US"/>
-              </w:rPr>
-            </w:pPr>
-            <w:r>
-              <w:rPr>
-                <w:color w:val="FF0000"/>
-                <w:sz w:val="26"/>
-                <w:szCs w:val="26"/>
-                <w:lang w:val="en-US"/>
-              </w:rPr>
-              <w:t xml:space="preserve">{{ </w:t>
-            </w:r>
-            <w:proofErr w:type="spellStart"/>
-            <w:r>
-              <w:rPr>
-                <w:color w:val="FF0000"/>
-                <w:sz w:val="26"/>
-                <w:szCs w:val="26"/>
-                <w:lang w:val="en-US"/>
-              </w:rPr>
-              <w:t>tr</w:t>
-            </w:r>
-            <w:proofErr w:type="spellEnd"/>
-            <w:r>
-              <w:rPr>
-                <w:color w:val="FF0000"/>
-                <w:sz w:val="26"/>
-                <w:szCs w:val="26"/>
-                <w:lang w:val="en-US"/>
-              </w:rPr>
-              <w:t xml:space="preserve"> </w:t>
-            </w:r>
-            <w:proofErr w:type="spellStart"/>
-            <w:r>
-              <w:rPr>
-                <w:color w:val="FF0000"/>
-                <w:sz w:val="26"/>
-                <w:szCs w:val="26"/>
-                <w:lang w:val="en-US"/>
-              </w:rPr>
-              <w:t>endfor</w:t>
-            </w:r>
-            <w:proofErr w:type="spellEnd"/>
-            <w:r>
-              <w:rPr>
-                <w:color w:val="FF0000"/>
-                <w:sz w:val="26"/>
-                <w:szCs w:val="26"/>
-                <w:lang w:val="en-US"/>
-              </w:rPr>
-              <w:t xml:space="preserve"> }}</w:t>
-            </w:r>
-          </w:p>
-        </w:tc>
-        <w:tc>
-          <w:tcPr>
-            <w:tcW w:w="992" w:type="dxa"/>
-            <w:gridSpan w:val="2"/>
-            <w:tcBorders>
-              <w:top w:val="single" w:sz="4" w:space="0" w:color="auto"/>
-              <w:left w:val="single" w:sz="4" w:space="0" w:color="auto"/>
-              <w:bottom w:val="single" w:sz="4" w:space="0" w:color="auto"/>
-              <w:right w:val="single" w:sz="4" w:space="0" w:color="auto"/>
-            </w:tcBorders>
-            <w:vAlign w:val="center"/>
-          </w:tcPr>
-          <w:p>
-            <w:pPr>
-              <w:tabs>
-                <w:tab w:val="left" w:pos="2552"/>
-              </w:tabs>
-              <w:jc w:val="center"/>
-              <w:rPr>
-                <w:sz w:val="26"/>
-                <w:szCs w:val="26"/>
-                <w:lang w:val="en-US"/>
-              </w:rPr>
-            </w:pPr>
-          </w:p>
-        </w:tc>
-        <w:tc>
-          <w:tcPr>
-            <w:tcW w:w="851" w:type="dxa"/>
-            <w:tcBorders>
-              <w:top w:val="single" w:sz="4" w:space="0" w:color="auto"/>
-              <w:left w:val="single" w:sz="4" w:space="0" w:color="auto"/>
-              <w:bottom w:val="single" w:sz="4" w:space="0" w:color="auto"/>
-              <w:right w:val="single" w:sz="4" w:space="0" w:color="auto"/>
-            </w:tcBorders>
-          </w:tcPr>
-          <w:p>
-            <w:pPr>
-              <w:jc w:val="center"/>
-            </w:pPr>
-          </w:p>
-        </w:tc>
-        <w:tc>
-          <w:tcPr>
-            <w:tcW w:w="1417" w:type="dxa"/>
-            <w:tcBorders>
-              <w:top w:val="single" w:sz="4" w:space="0" w:color="auto"/>
-              <w:left w:val="single" w:sz="4" w:space="0" w:color="auto"/>
-              <w:bottom w:val="single" w:sz="4" w:space="0" w:color="auto"/>
-              <w:right w:val="single" w:sz="4" w:space="0" w:color="auto"/>
-            </w:tcBorders>
-          </w:tcPr>
-          <w:p>
-            <w:pPr>
-              <w:tabs>
-                <w:tab w:val="left" w:pos="2552"/>
-              </w:tabs>
-              <w:jc w:val="center"/>
-              <w:rPr>
-                <w:sz w:val="26"/>
-                <w:szCs w:val="26"/>
-              </w:rPr>
-            </w:pPr>
           </w:p>
         </w:tc>
       </w:tr>
@@ -1667,79 +1766,7 @@
                 <w:sz w:val="26"/>
                 <w:szCs w:val="26"/>
               </w:rPr>
-              <w:t>КИП</w:t>
-            </w:r>
-            <w:r>
-              <w:rPr>
-                <w:color w:val="FF0000"/>
-                <w:sz w:val="26"/>
-                <w:szCs w:val="26"/>
-              </w:rPr>
-              <w:t xml:space="preserve"> </w:t>
-            </w:r>
-            <w:r>
-              <w:rPr>
-                <w:color w:val="FF0000"/>
-                <w:sz w:val="26"/>
-                <w:szCs w:val="26"/>
-              </w:rPr>
-              <w:t>и</w:t>
-            </w:r>
-            <w:r>
-              <w:rPr>
-                <w:color w:val="FF0000"/>
-                <w:sz w:val="26"/>
-                <w:szCs w:val="26"/>
-              </w:rPr>
-              <w:t xml:space="preserve"> </w:t>
-            </w:r>
-            <w:r>
-              <w:rPr>
-                <w:color w:val="FF0000"/>
-                <w:sz w:val="26"/>
-                <w:szCs w:val="26"/>
-              </w:rPr>
-              <w:t>А</w:t>
-            </w:r>
-            <w:r>
-              <w:rPr>
-                <w:color w:val="FF0000"/>
-                <w:sz w:val="26"/>
-                <w:szCs w:val="26"/>
-              </w:rPr>
-              <w:t>,</w:t>
-            </w:r>
-            <w:r>
-              <w:rPr>
-                <w:color w:val="FF0000"/>
-                <w:sz w:val="26"/>
-                <w:szCs w:val="26"/>
-              </w:rPr>
-              <w:t xml:space="preserve"> </w:t>
-            </w:r>
-            <w:r>
-              <w:rPr>
-                <w:color w:val="FF0000"/>
-                <w:sz w:val="26"/>
-                <w:szCs w:val="26"/>
-              </w:rPr>
-              <w:t>САКЗ</w:t>
-            </w:r>
-            <w:r>
-              <w:rPr>
-                <w:color w:val="FF0000"/>
-                <w:sz w:val="26"/>
-                <w:szCs w:val="26"/>
-              </w:rPr>
-              <w:t xml:space="preserve"> СГУ</w:t>
-            </w:r>
-            <w:r>
-              <w:rPr>
-                <w:color w:val="FF0000"/>
-                <w:sz w:val="26"/>
-                <w:szCs w:val="26"/>
-              </w:rPr>
-              <w:t xml:space="preserve"> </w:t>
+              <w:t xml:space="preserve">КИП и А, САКЗ СГУ </w:t>
             </w:r>
             <w:r>
               <w:rPr>
@@ -1839,7 +1866,7 @@
                 <w:szCs w:val="26"/>
                 <w:lang w:val="en-US"/>
               </w:rPr>
-              <w:t>{{ employee1.postition }}</w:t>
+              <w:t>{{ employee1 }}</w:t>
             </w:r>
           </w:p>
         </w:tc>
@@ -1859,7 +1886,6 @@
                 <w:szCs w:val="26"/>
               </w:rPr>
             </w:pPr>
-            <w:proofErr w:type="gramStart"/>
             <w:r>
               <w:rPr>
                 <w:color w:val="FF0000"/>
@@ -1868,25 +1894,6 @@
               </w:rPr>
               <w:t xml:space="preserve">{{ </w:t>
             </w:r>
-            <w:proofErr w:type="spellStart"/>
-            <w:r>
-              <w:rPr>
-                <w:color w:val="FF0000"/>
-                <w:sz w:val="26"/>
-                <w:szCs w:val="26"/>
-                <w:lang w:val="en-US"/>
-              </w:rPr>
-              <w:t>empolyee</w:t>
-            </w:r>
-            <w:proofErr w:type="spellEnd"/>
-            <w:r>
-              <w:rPr>
-                <w:color w:val="FF0000"/>
-                <w:sz w:val="26"/>
-                <w:szCs w:val="26"/>
-              </w:rPr>
-              <w:t>1.</w:t>
-            </w:r>
             <w:r>
               <w:rPr>
                 <w:color w:val="FF0000"/>
@@ -1896,7 +1903,15 @@
               </w:rPr>
               <w:t>name</w:t>
             </w:r>
-            <w:proofErr w:type="gramEnd"/>
+            <w:r>
+              <w:rPr>
+                <w:color w:val="FF0000"/>
+                <w:sz w:val="26"/>
+                <w:szCs w:val="26"/>
+                <w:lang w:val="en-US"/>
+              </w:rPr>
+              <w:t>1</w:t>
+            </w:r>
             <w:r>
               <w:rPr>
                 <w:color w:val="FF0000"/>
@@ -2075,7 +2090,7 @@
                 <w:szCs w:val="26"/>
                 <w:lang w:val="en-US"/>
               </w:rPr>
-              <w:t>.postition }}</w:t>
+              <w:t xml:space="preserve"> }}</w:t>
             </w:r>
           </w:p>
         </w:tc>
@@ -2095,7 +2110,6 @@
                 <w:szCs w:val="26"/>
               </w:rPr>
             </w:pPr>
-            <w:proofErr w:type="gramStart"/>
             <w:r>
               <w:rPr>
                 <w:color w:val="FF0000"/>
@@ -2111,7 +2125,7 @@
                 <w:szCs w:val="26"/>
                 <w:lang w:val="en-US"/>
               </w:rPr>
-              <w:t>empolyee</w:t>
+              <w:t>name</w:t>
             </w:r>
             <w:r>
               <w:rPr>
@@ -2122,24 +2136,6 @@
               </w:rPr>
               <w:t>2</w:t>
             </w:r>
-            <w:r>
-              <w:rPr>
-                <w:color w:val="FF0000"/>
-                <w:sz w:val="26"/>
-                <w:szCs w:val="26"/>
-              </w:rPr>
-              <w:t>.</w:t>
-            </w:r>
-            <w:r>
-              <w:rPr>
-                <w:color w:val="FF0000"/>
-                <w:sz w:val="26"/>
-                <w:szCs w:val="26"/>
-                <w:lang w:val="en-US"/>
-              </w:rPr>
-              <w:t>name</w:t>
-            </w:r>
-            <w:proofErr w:type="gramEnd"/>
             <w:r>
               <w:rPr>
                 <w:color w:val="FF0000"/>
@@ -2328,7 +2324,7 @@
                 <w:szCs w:val="26"/>
                 <w:lang w:val="en-US"/>
               </w:rPr>
-              <w:t>.postition }}</w:t>
+              <w:t xml:space="preserve"> }}</w:t>
             </w:r>
           </w:p>
         </w:tc>
@@ -2351,7 +2347,6 @@
                 <w:szCs w:val="26"/>
               </w:rPr>
             </w:pPr>
-            <w:proofErr w:type="gramStart"/>
             <w:r>
               <w:rPr>
                 <w:color w:val="FF0000"/>
@@ -2367,7 +2362,7 @@
                 <w:szCs w:val="26"/>
                 <w:lang w:val="en-US"/>
               </w:rPr>
-              <w:t>empolyee</w:t>
+              <w:t>name</w:t>
             </w:r>
             <w:r>
               <w:rPr>
@@ -2378,24 +2373,6 @@
               </w:rPr>
               <w:t>3</w:t>
             </w:r>
-            <w:r>
-              <w:rPr>
-                <w:color w:val="FF0000"/>
-                <w:sz w:val="26"/>
-                <w:szCs w:val="26"/>
-              </w:rPr>
-              <w:t>.</w:t>
-            </w:r>
-            <w:r>
-              <w:rPr>
-                <w:color w:val="FF0000"/>
-                <w:sz w:val="26"/>
-                <w:szCs w:val="26"/>
-                <w:lang w:val="en-US"/>
-              </w:rPr>
-              <w:t>name</w:t>
-            </w:r>
-            <w:proofErr w:type="gramEnd"/>
             <w:r>
               <w:rPr>
                 <w:color w:val="FF0000"/>
@@ -2592,8 +2569,98 @@
 </file>
 
 <file path=word/numbering.xml><?xml version="1.0" encoding="utf-8"?>
-<w:numbering xmlns:wpc="http://schemas.microsoft.com/office/word/2010/wordprocessingCanvas" xmlns:mc="http://schemas.openxmlformats.org/markup-compatibility/2006" xmlns:o="urn:schemas-microsoft-com:office:office" xmlns:r="http://schemas.openxmlformats.org/officeDocument/2006/relationships" xmlns:m="http://schemas.openxmlformats.org/officeDocument/2006/math" xmlns:v="urn:schemas-microsoft-com:vml" xmlns:wp14="http://schemas.microsoft.com/office/word/2010/wordprocessingDrawing" xmlns:wp="http://schemas.openxmlformats.org/drawingml/2006/wordprocessingDrawing" xmlns:w10="urn:schemas-microsoft-com:office:word" xmlns:w="http://schemas.openxmlformats.org/wordprocessingml/2006/main" xmlns:w14="http://schemas.microsoft.com/office/word/2010/wordml" xmlns:w15="http://schemas.microsoft.com/office/word/2012/wordml" xmlns:wpg="http://schemas.microsoft.com/office/word/2010/wordprocessingGroup" xmlns:wpi="http://schemas.microsoft.com/office/word/2010/wordprocessingInk" xmlns:wne="http://schemas.microsoft.com/office/word/2006/wordml" xmlns:wps="http://schemas.microsoft.com/office/word/2010/wordprocessingShape" mc:Ignorable="w14 w15 wp14">
+<w:numbering xmlns:wpc="http://schemas.microsoft.com/office/word/2010/wordprocessingCanvas" xmlns:cx="http://schemas.microsoft.com/office/drawing/2014/chartex" xmlns:cx1="http://schemas.microsoft.com/office/drawing/2015/9/8/chartex" xmlns:cx2="http://schemas.microsoft.com/office/drawing/2015/10/21/chartex" xmlns:cx3="http://schemas.microsoft.com/office/drawing/2016/5/9/chartex" xmlns:cx4="http://schemas.microsoft.com/office/drawing/2016/5/10/chartex" xmlns:cx5="http://schemas.microsoft.com/office/drawing/2016/5/11/chartex" xmlns:cx6="http://schemas.microsoft.com/office/drawing/2016/5/12/chartex" xmlns:cx7="http://schemas.microsoft.com/office/drawing/2016/5/13/chartex" xmlns:cx8="http://schemas.microsoft.com/office/drawing/2016/5/14/chartex" xmlns:mc="http://schemas.openxmlformats.org/markup-compatibility/2006" xmlns:aink="http://schemas.microsoft.com/office/drawing/2016/ink" xmlns:am3d="http://schemas.microsoft.com/office/drawing/2017/model3d" xmlns:o="urn:schemas-microsoft-com:office:office" xmlns:r="http://schemas.openxmlformats.org/officeDocument/2006/relationships" xmlns:m="http://schemas.openxmlformats.org/officeDocument/2006/math" xmlns:v="urn:schemas-microsoft-com:vml" xmlns:wp14="http://schemas.microsoft.com/office/word/2010/wordprocessingDrawing" xmlns:wp="http://schemas.openxmlformats.org/drawingml/2006/wordprocessingDrawing" xmlns:w10="urn:schemas-microsoft-com:office:word" xmlns:w="http://schemas.openxmlformats.org/wordprocessingml/2006/main" xmlns:w14="http://schemas.microsoft.com/office/word/2010/wordml" xmlns:w15="http://schemas.microsoft.com/office/word/2012/wordml" xmlns:w16cex="http://schemas.microsoft.com/office/word/2018/wordml/cex" xmlns:w16cid="http://schemas.microsoft.com/office/word/2016/wordml/cid" xmlns:w16="http://schemas.microsoft.com/office/word/2018/wordml" xmlns:w16sdtdh="http://schemas.microsoft.com/office/word/2020/wordml/sdtdatahash" xmlns:w16se="http://schemas.microsoft.com/office/word/2015/wordml/symex" xmlns:wpg="http://schemas.microsoft.com/office/word/2010/wordprocessingGroup" xmlns:wpi="http://schemas.microsoft.com/office/word/2010/wordprocessingInk" xmlns:wne="http://schemas.microsoft.com/office/word/2006/wordml" xmlns:wps="http://schemas.microsoft.com/office/word/2010/wordprocessingShape" mc:Ignorable="w14 w15 w16se w16cid w16 w16cex w16sdtdh wp14">
   <w:abstractNum w:abstractNumId="0" w15:restartNumberingAfterBreak="0">
+    <w:nsid w:val="1E5B34BC"/>
+    <w:multiLevelType w:val="hybridMultilevel"/>
+    <w:tmpl w:val="CCE88674"/>
+    <w:lvl w:ilvl="0" w:tplc="89C2429A">
+      <w:start w:val="1"/>
+      <w:numFmt w:val="decimal"/>
+      <w:lvlText w:val="%1."/>
+      <w:lvlJc w:val="left"/>
+      <w:pPr>
+        <w:ind w:left="360" w:hanging="360"/>
+      </w:pPr>
+      <w:rPr>
+        <w:i w:val="0"/>
+        <w:iCs/>
+      </w:rPr>
+    </w:lvl>
+    <w:lvl w:ilvl="1" w:tplc="04190019" w:tentative="1">
+      <w:start w:val="1"/>
+      <w:numFmt w:val="lowerLetter"/>
+      <w:lvlText w:val="%2."/>
+      <w:lvlJc w:val="left"/>
+      <w:pPr>
+        <w:ind w:left="1080" w:hanging="360"/>
+      </w:pPr>
+    </w:lvl>
+    <w:lvl w:ilvl="2" w:tplc="0419001B" w:tentative="1">
+      <w:start w:val="1"/>
+      <w:numFmt w:val="lowerRoman"/>
+      <w:lvlText w:val="%3."/>
+      <w:lvlJc w:val="right"/>
+      <w:pPr>
+        <w:ind w:left="1800" w:hanging="180"/>
+      </w:pPr>
+    </w:lvl>
+    <w:lvl w:ilvl="3" w:tplc="0419000F" w:tentative="1">
+      <w:start w:val="1"/>
+      <w:numFmt w:val="decimal"/>
+      <w:lvlText w:val="%4."/>
+      <w:lvlJc w:val="left"/>
+      <w:pPr>
+        <w:ind w:left="2520" w:hanging="360"/>
+      </w:pPr>
+    </w:lvl>
+    <w:lvl w:ilvl="4" w:tplc="04190019" w:tentative="1">
+      <w:start w:val="1"/>
+      <w:numFmt w:val="lowerLetter"/>
+      <w:lvlText w:val="%5."/>
+      <w:lvlJc w:val="left"/>
+      <w:pPr>
+        <w:ind w:left="3240" w:hanging="360"/>
+      </w:pPr>
+    </w:lvl>
+    <w:lvl w:ilvl="5" w:tplc="0419001B" w:tentative="1">
+      <w:start w:val="1"/>
+      <w:numFmt w:val="lowerRoman"/>
+      <w:lvlText w:val="%6."/>
+      <w:lvlJc w:val="right"/>
+      <w:pPr>
+        <w:ind w:left="3960" w:hanging="180"/>
+      </w:pPr>
+    </w:lvl>
+    <w:lvl w:ilvl="6" w:tplc="0419000F" w:tentative="1">
+      <w:start w:val="1"/>
+      <w:numFmt w:val="decimal"/>
+      <w:lvlText w:val="%7."/>
+      <w:lvlJc w:val="left"/>
+      <w:pPr>
+        <w:ind w:left="4680" w:hanging="360"/>
+      </w:pPr>
+    </w:lvl>
+    <w:lvl w:ilvl="7" w:tplc="04190019" w:tentative="1">
+      <w:start w:val="1"/>
+      <w:numFmt w:val="lowerLetter"/>
+      <w:lvlText w:val="%8."/>
+      <w:lvlJc w:val="left"/>
+      <w:pPr>
+        <w:ind w:left="5400" w:hanging="360"/>
+      </w:pPr>
+    </w:lvl>
+    <w:lvl w:ilvl="8" w:tplc="0419001B" w:tentative="1">
+      <w:start w:val="1"/>
+      <w:numFmt w:val="lowerRoman"/>
+      <w:lvlText w:val="%9."/>
+      <w:lvlJc w:val="right"/>
+      <w:pPr>
+        <w:ind w:left="6120" w:hanging="180"/>
+      </w:pPr>
+    </w:lvl>
+  </w:abstractNum>
+  <w:abstractNum w:abstractNumId="1" w15:restartNumberingAfterBreak="0">
     <w:nsid w:val="22875F4F"/>
     <w:multiLevelType w:val="hybridMultilevel"/>
     <w:tmpl w:val="606EEFE2"/>
@@ -2732,7 +2799,7 @@
       </w:rPr>
     </w:lvl>
   </w:abstractNum>
-  <w:abstractNum w:abstractNumId="1" w15:restartNumberingAfterBreak="0">
+  <w:abstractNum w:abstractNumId="2" w15:restartNumberingAfterBreak="0">
     <w:nsid w:val="301B3EB2"/>
     <w:multiLevelType w:val="hybridMultilevel"/>
     <w:tmpl w:val="E3667628"/>
@@ -2819,13 +2886,13 @@
     </w:lvl>
   </w:abstractNum>
   <w:num w:numId="1">
-    <w:abstractNumId w:val="0"/>
+    <w:abstractNumId w:val="1"/>
   </w:num>
   <w:num w:numId="2">
-    <w:abstractNumId w:val="1"/>
+    <w:abstractNumId w:val="2"/>
   </w:num>
   <w:num w:numId="3">
-    <w:abstractNumId w:val="1"/>
+    <w:abstractNumId w:val="2"/>
     <w:lvlOverride w:ilvl="0">
       <w:startOverride w:val="1"/>
     </w:lvlOverride>
@@ -2854,11 +2921,14 @@
       <w:startOverride w:val="1"/>
     </w:lvlOverride>
   </w:num>
+  <w:num w:numId="4">
+    <w:abstractNumId w:val="0"/>
+  </w:num>
 </w:numbering>
 </file>
 
 <file path=word/styles.xml><?xml version="1.0" encoding="utf-8"?>
-<w:styles xmlns:mc="http://schemas.openxmlformats.org/markup-compatibility/2006" xmlns:r="http://schemas.openxmlformats.org/officeDocument/2006/relationships" xmlns:w="http://schemas.openxmlformats.org/wordprocessingml/2006/main" xmlns:w14="http://schemas.microsoft.com/office/word/2010/wordml" xmlns:w15="http://schemas.microsoft.com/office/word/2012/wordml" mc:Ignorable="w14 w15">
+<w:styles xmlns:mc="http://schemas.openxmlformats.org/markup-compatibility/2006" xmlns:r="http://schemas.openxmlformats.org/officeDocument/2006/relationships" xmlns:w="http://schemas.openxmlformats.org/wordprocessingml/2006/main" xmlns:w14="http://schemas.microsoft.com/office/word/2010/wordml" xmlns:w15="http://schemas.microsoft.com/office/word/2012/wordml" xmlns:w16cex="http://schemas.microsoft.com/office/word/2018/wordml/cex" xmlns:w16cid="http://schemas.microsoft.com/office/word/2016/wordml/cid" xmlns:w16="http://schemas.microsoft.com/office/word/2018/wordml" xmlns:w16sdtdh="http://schemas.microsoft.com/office/word/2020/wordml/sdtdatahash" xmlns:w16se="http://schemas.microsoft.com/office/word/2015/wordml/symex" mc:Ignorable="w14 w15 w16se w16cid w16 w16cex w16sdtdh">
   <w:docDefaults>
     <w:rPrDefault>
       <w:rPr>
@@ -2874,7 +2944,7 @@
       </w:pPr>
     </w:pPrDefault>
   </w:docDefaults>
-  <w:latentStyles w:defLockedState="0" w:defUIPriority="99" w:defSemiHidden="0" w:defUnhideWhenUsed="0" w:defQFormat="0" w:count="371">
+  <w:latentStyles w:defLockedState="0" w:defUIPriority="99" w:defSemiHidden="0" w:defUnhideWhenUsed="0" w:defQFormat="0" w:count="376">
     <w:lsdException w:name="Normal" w:uiPriority="0" w:qFormat="1"/>
     <w:lsdException w:name="heading 1" w:uiPriority="9" w:qFormat="1"/>
     <w:lsdException w:name="heading 2" w:semiHidden="1" w:uiPriority="9" w:unhideWhenUsed="1" w:qFormat="1"/>
@@ -3246,6 +3316,11 @@
     <w:lsdException w:name="List Table 5 Dark Accent 6" w:uiPriority="50"/>
     <w:lsdException w:name="List Table 6 Colorful Accent 6" w:uiPriority="51"/>
     <w:lsdException w:name="List Table 7 Colorful Accent 6" w:uiPriority="52"/>
+    <w:lsdException w:name="Mention" w:semiHidden="1" w:unhideWhenUsed="1"/>
+    <w:lsdException w:name="Smart Hyperlink" w:semiHidden="1" w:unhideWhenUsed="1"/>
+    <w:lsdException w:name="Hashtag" w:semiHidden="1" w:unhideWhenUsed="1"/>
+    <w:lsdException w:name="Unresolved Mention" w:semiHidden="1" w:unhideWhenUsed="1"/>
+    <w:lsdException w:name="Smart Link" w:semiHidden="1" w:unhideWhenUsed="1"/>
   </w:latentStyles>
   <w:style w:type="paragraph" w:default="1" w:styleId="a">
     <w:name w:val="Normal"/>

</xml_diff>